<commit_message>
Finito anche di scrivere il report
</commit_message>
<xml_diff>
--- a/Relazione MD5_decrypter.docx
+++ b/Relazione MD5_decrypter.docx
@@ -1,6 +1,6 @@
 
 <file path=word/document.xml><?xml version="1.0" encoding="utf-8"?>
-<w:document xmlns:wpc="http://schemas.microsoft.com/office/word/2010/wordprocessingCanvas" xmlns:cx="http://schemas.microsoft.com/office/drawing/2014/chartex" xmlns:cx1="http://schemas.microsoft.com/office/drawing/2015/9/8/chartex" xmlns:cx2="http://schemas.microsoft.com/office/drawing/2015/10/21/chartex" xmlns:cx3="http://schemas.microsoft.com/office/drawing/2016/5/9/chartex" xmlns:cx4="http://schemas.microsoft.com/office/drawing/2016/5/10/chartex" xmlns:cx5="http://schemas.microsoft.com/office/drawing/2016/5/11/chartex" xmlns:cx6="http://schemas.microsoft.com/office/drawing/2016/5/12/chartex" xmlns:cx7="http://schemas.microsoft.com/office/drawing/2016/5/13/chartex" xmlns:cx8="http://schemas.microsoft.com/office/drawing/2016/5/14/chartex" xmlns:mc="http://schemas.openxmlformats.org/markup-compatibility/2006" xmlns:aink="http://schemas.microsoft.com/office/drawing/2016/ink" xmlns:am3d="http://schemas.microsoft.com/office/drawing/2017/model3d" xmlns:o="urn:schemas-microsoft-com:office:office" xmlns:r="http://schemas.openxmlformats.org/officeDocument/2006/relationships" xmlns:m="http://schemas.openxmlformats.org/officeDocument/2006/math" xmlns:v="urn:schemas-microsoft-com:vml" xmlns:wp14="http://schemas.microsoft.com/office/word/2010/wordprocessingDrawing" xmlns:wp="http://schemas.openxmlformats.org/drawingml/2006/wordprocessingDrawing" xmlns:w10="urn:schemas-microsoft-com:office:word" xmlns:w="http://schemas.openxmlformats.org/wordprocessingml/2006/main" xmlns:w14="http://schemas.microsoft.com/office/word/2010/wordml" xmlns:w15="http://schemas.microsoft.com/office/word/2012/wordml" xmlns:w16cex="http://schemas.microsoft.com/office/word/2018/wordml/cex" xmlns:w16cid="http://schemas.microsoft.com/office/word/2016/wordml/cid" xmlns:w16="http://schemas.microsoft.com/office/word/2018/wordml" xmlns:w16sdtdh="http://schemas.microsoft.com/office/word/2020/wordml/sdtdatahash" xmlns:w16se="http://schemas.microsoft.com/office/word/2015/wordml/symex" xmlns:wpg="http://schemas.microsoft.com/office/word/2010/wordprocessingGroup" xmlns:wpi="http://schemas.microsoft.com/office/word/2010/wordprocessingInk" xmlns:wne="http://schemas.microsoft.com/office/word/2006/wordml" xmlns:wps="http://schemas.microsoft.com/office/word/2010/wordprocessingShape" mc:Ignorable="w14 w15 w16se w16cid w16 w16cex w16sdtdh wp14">
+<w:document xmlns:wpc="http://schemas.microsoft.com/office/word/2010/wordprocessingCanvas" xmlns:cx="http://schemas.microsoft.com/office/drawing/2014/chartex" xmlns:cx1="http://schemas.microsoft.com/office/drawing/2015/9/8/chartex" xmlns:cx2="http://schemas.microsoft.com/office/drawing/2015/10/21/chartex" xmlns:cx3="http://schemas.microsoft.com/office/drawing/2016/5/9/chartex" xmlns:cx4="http://schemas.microsoft.com/office/drawing/2016/5/10/chartex" xmlns:cx5="http://schemas.microsoft.com/office/drawing/2016/5/11/chartex" xmlns:cx6="http://schemas.microsoft.com/office/drawing/2016/5/12/chartex" xmlns:cx7="http://schemas.microsoft.com/office/drawing/2016/5/13/chartex" xmlns:cx8="http://schemas.microsoft.com/office/drawing/2016/5/14/chartex" xmlns:mc="http://schemas.openxmlformats.org/markup-compatibility/2006" xmlns:aink="http://schemas.microsoft.com/office/drawing/2016/ink" xmlns:am3d="http://schemas.microsoft.com/office/drawing/2017/model3d" xmlns:o="urn:schemas-microsoft-com:office:office" xmlns:oel="http://schemas.microsoft.com/office/2019/extlst" xmlns:r="http://schemas.openxmlformats.org/officeDocument/2006/relationships" xmlns:m="http://schemas.openxmlformats.org/officeDocument/2006/math" xmlns:v="urn:schemas-microsoft-com:vml" xmlns:wp14="http://schemas.microsoft.com/office/word/2010/wordprocessingDrawing" xmlns:wp="http://schemas.openxmlformats.org/drawingml/2006/wordprocessingDrawing" xmlns:w10="urn:schemas-microsoft-com:office:word" xmlns:w="http://schemas.openxmlformats.org/wordprocessingml/2006/main" xmlns:w14="http://schemas.microsoft.com/office/word/2010/wordml" xmlns:w15="http://schemas.microsoft.com/office/word/2012/wordml" xmlns:w16cex="http://schemas.microsoft.com/office/word/2018/wordml/cex" xmlns:w16cid="http://schemas.microsoft.com/office/word/2016/wordml/cid" xmlns:w16="http://schemas.microsoft.com/office/word/2018/wordml" xmlns:w16sdtdh="http://schemas.microsoft.com/office/word/2020/wordml/sdtdatahash" xmlns:w16se="http://schemas.microsoft.com/office/word/2015/wordml/symex" xmlns:wpg="http://schemas.microsoft.com/office/word/2010/wordprocessingGroup" xmlns:wpi="http://schemas.microsoft.com/office/word/2010/wordprocessingInk" xmlns:wne="http://schemas.microsoft.com/office/word/2006/wordml" xmlns:wps="http://schemas.microsoft.com/office/word/2010/wordprocessingShape" mc:Ignorable="w14 w15 w16se w16cid w16 w16cex w16sdtdh wp14">
   <w:body>
     <w:p>
       <w:pPr>
@@ -476,15 +476,7 @@
       </w:r>
       <w:proofErr w:type="spellEnd"/>
       <w:r>
-        <w:t xml:space="preserve"> </w:t>
-      </w:r>
-      <w:proofErr w:type="spellStart"/>
-      <w:r>
-        <w:t>pi</w:t>
-      </w:r>
-      <w:proofErr w:type="spellEnd"/>
-      <w:r>
-        <w:t>)</w:t>
+        <w:t xml:space="preserve"> pi)</w:t>
       </w:r>
       <w:r>
         <w:t xml:space="preserve"> usando i metodi da noi applicati nei precedenti </w:t>
@@ -498,15 +490,7 @@
         <w:t>, è in grado di decifrare</w:t>
       </w:r>
       <w:r>
-        <w:t xml:space="preserve"> una serie di numeri casuali di cui conosciamo solamente l’</w:t>
-      </w:r>
-      <w:proofErr w:type="spellStart"/>
-      <w:r>
-        <w:t>hash</w:t>
-      </w:r>
-      <w:proofErr w:type="spellEnd"/>
-      <w:r>
-        <w:t>.</w:t>
+        <w:t xml:space="preserve"> una serie di numeri casuali di cui conosciamo solamente l’hash.</w:t>
       </w:r>
     </w:p>
     <w:p/>
@@ -515,21 +499,230 @@
         <w:t>Tattica:</w:t>
       </w:r>
     </w:p>
+    <w:p>
+      <w:r>
+        <w:t xml:space="preserve">la tattica generale utilizzata dal nostro gruppo consiste nella generazione degli hash di tutti i numeri partendo da 0 fino ad arrivare alla </w:t>
+      </w:r>
+      <w:proofErr w:type="spellStart"/>
+      <w:r>
+        <w:t>problemsize</w:t>
+      </w:r>
+      <w:proofErr w:type="spellEnd"/>
+      <w:r>
+        <w:t xml:space="preserve">, confrontandoli </w:t>
+      </w:r>
+      <w:proofErr w:type="spellStart"/>
+      <w:r>
+        <w:t>prograssivamente</w:t>
+      </w:r>
+      <w:proofErr w:type="spellEnd"/>
+      <w:r>
+        <w:t xml:space="preserve"> con il hash corrente da trovare e salvandoli subito dopo. Una volta ricevuto un nuovo hash da trovare effettuiamo una ricerca sui dati salvati in precedenza per vedere se lo abbiamo già, e in caso contrario si continua con il ciclo citato precedentemente. Per una questione che verrà trattata </w:t>
+      </w:r>
+      <w:r>
+        <w:t>tra poco</w:t>
+      </w:r>
+      <w:r>
+        <w:t>, gli hash vengono mantenuti come stringhe</w:t>
+      </w:r>
+      <w:r>
+        <w:t xml:space="preserve"> e non come array di byte.</w:t>
+      </w:r>
+    </w:p>
     <w:p/>
+    <w:p>
+      <w:r>
+        <w:t>Tattica di salvataggio dei progressi:</w:t>
+      </w:r>
+    </w:p>
+    <w:p>
+      <w:r>
+        <w:t xml:space="preserve">l’approccio che utilizzava una </w:t>
+      </w:r>
+      <w:proofErr w:type="spellStart"/>
+      <w:r>
+        <w:t>HashMap</w:t>
+      </w:r>
+      <w:proofErr w:type="spellEnd"/>
+      <w:r>
+        <w:t xml:space="preserve"> si è rivelato troppo dispendioso di memoria e quindi abbiamo cambiato strategia. Utilizziamo come struttura dati un albero binario di ricerca, che utilizza come chiavi per i nodi la somma delle cifre del hash da trovare</w:t>
+      </w:r>
+      <w:r>
+        <w:t xml:space="preserve">. In ogni nodo salviamo una </w:t>
+      </w:r>
+      <w:proofErr w:type="spellStart"/>
+      <w:r>
+        <w:t>ArrayList</w:t>
+      </w:r>
+      <w:proofErr w:type="spellEnd"/>
+      <w:r>
+        <w:t xml:space="preserve"> di interi, contenente tutti i numeri i cui hash hanno somma dei caratteri uguale alla chiave di quel nodo. La scelta di tenere gli hash come stringhe è stata fatta perché la quantità di somme uniche dei caratteri è di gran lunga maggiore rispetto a quella della quantità di somme uniche dei byte: per i primi 5000000 di hash ci sono 2500 circa somme uniche dei byte, mentre 500000 somme uniche di stringhe. Riuscire a dividere il dominio in 500000 nodi è più dispendioso di memoria ma rende la parte di ricerca molto più veloce, ed essendo che noi salviamo solo array di numeri e non gli hash interi, non abbiamo grandi problemi di memoria. Un altro contro è che durante la ricerca tra gli elementi dell’array contenuti in un nodo, dobbiamo effettuare il </w:t>
+      </w:r>
+      <w:proofErr w:type="spellStart"/>
+      <w:r>
+        <w:t>hashing</w:t>
+      </w:r>
+      <w:proofErr w:type="spellEnd"/>
+      <w:r>
+        <w:t xml:space="preserve"> di ogni elemento dell’array di nuovo, ma essendo che il dominio è così piccolo (grazie alla scelta del criterio di divisione dei nodi) che questo tempo diventa poco influente.</w:t>
+      </w:r>
+    </w:p>
     <w:p/>
+    <w:p>
+      <w:r>
+        <w:t>Tattica di divisione dei compiti:</w:t>
+      </w:r>
+    </w:p>
+    <w:p>
+      <w:r>
+        <w:t xml:space="preserve">le classi che utilizziamo sono Master e Slave. Entrambe svolgono il lavoro di base di fare l’hash dei </w:t>
+      </w:r>
+      <w:r>
+        <w:t xml:space="preserve">numeri e cercare l’hash, ma il master in più si occupa di gestire gli Slave. La divisione dei numeri di cui fare il hash si basa sul fatto che Master e Slave partano con un offset che dipende dal numero dello Slave e avanzano con un incremento uguale al numero totale di Slave più il Master: se il Master parte dallo 0, il primo </w:t>
+      </w:r>
+      <w:proofErr w:type="gramStart"/>
+      <w:r>
+        <w:t>Slave</w:t>
+      </w:r>
+      <w:proofErr w:type="gramEnd"/>
+      <w:r>
+        <w:t xml:space="preserve"> parte dal 1, il secondo dal 2 e tutti avanzano di 3 in 3. Una volta che viene aggiunto un nuovo </w:t>
+      </w:r>
+      <w:proofErr w:type="gramStart"/>
+      <w:r>
+        <w:t>Slave</w:t>
+      </w:r>
+      <w:proofErr w:type="gramEnd"/>
+      <w:r>
+        <w:t xml:space="preserve">, il Master ferma l’esecuzione propria e tutti gli Slave, calcola il nuovo punto di partenza per tutti prendendo il numero più alto tra le variabili </w:t>
+      </w:r>
+      <w:proofErr w:type="spellStart"/>
+      <w:r>
+        <w:t>current</w:t>
+      </w:r>
+      <w:proofErr w:type="spellEnd"/>
+      <w:r>
+        <w:t xml:space="preserve"> degli Slave e la propria, e da quella tutti si posizioneranno con un offset uguale a quello che avevano in partenza. Continuando con l’esempio di prima, se il </w:t>
+      </w:r>
+      <w:proofErr w:type="spellStart"/>
+      <w:r>
+        <w:t>current</w:t>
+      </w:r>
+      <w:proofErr w:type="spellEnd"/>
+      <w:r>
+        <w:t xml:space="preserve"> più alto è 4 e appartiene al primo </w:t>
+      </w:r>
+      <w:proofErr w:type="gramStart"/>
+      <w:r>
+        <w:t>Slave</w:t>
+      </w:r>
+      <w:proofErr w:type="gramEnd"/>
+      <w:r>
+        <w:t xml:space="preserve">, il Master arriverà a </w:t>
+      </w:r>
+      <w:proofErr w:type="spellStart"/>
+      <w:r>
+        <w:t>current</w:t>
+      </w:r>
+      <w:proofErr w:type="spellEnd"/>
+      <w:r>
+        <w:t xml:space="preserve"> 6, mentre il secondo Slave a 5, dopodiché il nuovo Slave arrivato verrà posizionato a </w:t>
+      </w:r>
+      <w:proofErr w:type="spellStart"/>
+      <w:r>
+        <w:t>current</w:t>
+      </w:r>
+      <w:proofErr w:type="spellEnd"/>
+      <w:r>
+        <w:t xml:space="preserve"> 7, e da lì in poi tutti avanzeranno di 4 in 4. Con questo sistema di divisione ci accertiamo che tutti lavorino su hash della stessa dimensione così da non avere uno </w:t>
+      </w:r>
+      <w:proofErr w:type="gramStart"/>
+      <w:r>
+        <w:t>Slave</w:t>
+      </w:r>
+      <w:proofErr w:type="gramEnd"/>
+      <w:r>
+        <w:t xml:space="preserve">/Master in </w:t>
+      </w:r>
+      <w:proofErr w:type="spellStart"/>
+      <w:r>
+        <w:t>idle</w:t>
+      </w:r>
+      <w:proofErr w:type="spellEnd"/>
+      <w:r>
+        <w:t xml:space="preserve"> visto che ha già terminato i propri numeri in quanto più veloci da elaborare rispetto agli altri.</w:t>
+      </w:r>
+    </w:p>
     <w:p/>
+    <w:p>
+      <w:r>
+        <w:t>Comunicazione tra Master e Slave:</w:t>
+      </w:r>
+    </w:p>
+    <w:p>
+      <w:r>
+        <w:t>la comunicazione avviene tramite RMI, in quanto si è rivelato il metodo più comodo per gestire il tutto. Onde</w:t>
+      </w:r>
+      <w:r>
+        <w:t xml:space="preserve"> ev</w:t>
+      </w:r>
+      <w:r>
+        <w:t xml:space="preserve">itare </w:t>
+      </w:r>
+      <w:r>
+        <w:t xml:space="preserve">problemi di accesso e/o modifica concorrente ad oggetti, e anche per evitare di bloccare un </w:t>
+      </w:r>
+      <w:proofErr w:type="spellStart"/>
+      <w:r>
+        <w:t>thread</w:t>
+      </w:r>
+      <w:proofErr w:type="spellEnd"/>
+      <w:r>
+        <w:t xml:space="preserve"> su una chiamata remota, le nostre classi hanno un metodo lifecycle che esegue un compito diverso in base a dei flag. Le chiamate remote impostano solo quindi delle </w:t>
+      </w:r>
+      <w:r>
+        <w:lastRenderedPageBreak/>
+        <w:t xml:space="preserve">variabili che servono ad eseguire un compito e impostano a </w:t>
+      </w:r>
+      <w:proofErr w:type="spellStart"/>
+      <w:r>
+        <w:t>true</w:t>
+      </w:r>
+      <w:proofErr w:type="spellEnd"/>
+      <w:r>
+        <w:t xml:space="preserve"> il flag corrispondente all’azione (nello specifico abbiamo solo flag di aggiornamento e dell’arrivo di un nuovo problema da risolvere). Così ogni </w:t>
+      </w:r>
+      <w:proofErr w:type="spellStart"/>
+      <w:r>
+        <w:t>thread</w:t>
+      </w:r>
+      <w:proofErr w:type="spellEnd"/>
+      <w:r>
+        <w:t xml:space="preserve"> esegue le proprie azioni più dispendiose di tempo, ed esseno eseguite da un solo </w:t>
+      </w:r>
+      <w:proofErr w:type="spellStart"/>
+      <w:r>
+        <w:t>thread</w:t>
+      </w:r>
+      <w:proofErr w:type="spellEnd"/>
+      <w:r>
+        <w:t xml:space="preserve">, non dobbiamo preoccuparci di problemi di concorrenza. Per assicurarci che non vengano effettuate comunque delle chiamate a metodi in situazioni sconvenienti, abbiamo implementato un semplice sistema di comunicazione tra Master e Slave che consiste nei flag update e </w:t>
+      </w:r>
+      <w:proofErr w:type="spellStart"/>
+      <w:r>
+        <w:t>waiting</w:t>
+      </w:r>
+      <w:proofErr w:type="spellEnd"/>
+      <w:r>
+        <w:t>, così che il Master possa conoscere lo status degli Slave per poter eseguire o meno certe chiamate.</w:t>
+      </w:r>
+    </w:p>
     <w:p/>
-    <w:p/>
-    <w:p/>
-    <w:p/>
-    <w:p/>
-    <w:p/>
-    <w:p/>
-    <w:p/>
-    <w:p/>
-    <w:p/>
-    <w:p/>
-    <w:p/>
+    <w:p>
+      <w:r>
+        <w:t>Questo è quanto per ciò che riguarda le strategie ad alto livello, nel codice sono presenti commenti che indicano nel dettaglio il funzionamento delle varie parti del codice</w:t>
+      </w:r>
+    </w:p>
     <w:sectPr>
       <w:pgSz w:w="11906" w:h="16838"/>
       <w:pgMar w:top="1417" w:right="1134" w:bottom="1134" w:left="1134" w:header="708" w:footer="708" w:gutter="0"/>
@@ -541,7 +734,7 @@
 </file>
 
 <file path=word/endnotes.xml><?xml version="1.0" encoding="utf-8"?>
-<w:endnotes xmlns:wpc="http://schemas.microsoft.com/office/word/2010/wordprocessingCanvas" xmlns:cx="http://schemas.microsoft.com/office/drawing/2014/chartex" xmlns:cx1="http://schemas.microsoft.com/office/drawing/2015/9/8/chartex" xmlns:cx2="http://schemas.microsoft.com/office/drawing/2015/10/21/chartex" xmlns:cx3="http://schemas.microsoft.com/office/drawing/2016/5/9/chartex" xmlns:cx4="http://schemas.microsoft.com/office/drawing/2016/5/10/chartex" xmlns:cx5="http://schemas.microsoft.com/office/drawing/2016/5/11/chartex" xmlns:cx6="http://schemas.microsoft.com/office/drawing/2016/5/12/chartex" xmlns:cx7="http://schemas.microsoft.com/office/drawing/2016/5/13/chartex" xmlns:cx8="http://schemas.microsoft.com/office/drawing/2016/5/14/chartex" xmlns:mc="http://schemas.openxmlformats.org/markup-compatibility/2006" xmlns:aink="http://schemas.microsoft.com/office/drawing/2016/ink" xmlns:am3d="http://schemas.microsoft.com/office/drawing/2017/model3d" xmlns:o="urn:schemas-microsoft-com:office:office" xmlns:r="http://schemas.openxmlformats.org/officeDocument/2006/relationships" xmlns:m="http://schemas.openxmlformats.org/officeDocument/2006/math" xmlns:v="urn:schemas-microsoft-com:vml" xmlns:wp14="http://schemas.microsoft.com/office/word/2010/wordprocessingDrawing" xmlns:wp="http://schemas.openxmlformats.org/drawingml/2006/wordprocessingDrawing" xmlns:w10="urn:schemas-microsoft-com:office:word" xmlns:w="http://schemas.openxmlformats.org/wordprocessingml/2006/main" xmlns:w14="http://schemas.microsoft.com/office/word/2010/wordml" xmlns:w15="http://schemas.microsoft.com/office/word/2012/wordml" xmlns:w16cex="http://schemas.microsoft.com/office/word/2018/wordml/cex" xmlns:w16cid="http://schemas.microsoft.com/office/word/2016/wordml/cid" xmlns:w16="http://schemas.microsoft.com/office/word/2018/wordml" xmlns:w16sdtdh="http://schemas.microsoft.com/office/word/2020/wordml/sdtdatahash" xmlns:w16se="http://schemas.microsoft.com/office/word/2015/wordml/symex" xmlns:wpg="http://schemas.microsoft.com/office/word/2010/wordprocessingGroup" xmlns:wpi="http://schemas.microsoft.com/office/word/2010/wordprocessingInk" xmlns:wne="http://schemas.microsoft.com/office/word/2006/wordml" xmlns:wps="http://schemas.microsoft.com/office/word/2010/wordprocessingShape" mc:Ignorable="w14 w15 w16se w16cid w16 w16cex w16sdtdh wp14">
+<w:endnotes xmlns:wpc="http://schemas.microsoft.com/office/word/2010/wordprocessingCanvas" xmlns:cx="http://schemas.microsoft.com/office/drawing/2014/chartex" xmlns:cx1="http://schemas.microsoft.com/office/drawing/2015/9/8/chartex" xmlns:cx2="http://schemas.microsoft.com/office/drawing/2015/10/21/chartex" xmlns:cx3="http://schemas.microsoft.com/office/drawing/2016/5/9/chartex" xmlns:cx4="http://schemas.microsoft.com/office/drawing/2016/5/10/chartex" xmlns:cx5="http://schemas.microsoft.com/office/drawing/2016/5/11/chartex" xmlns:cx6="http://schemas.microsoft.com/office/drawing/2016/5/12/chartex" xmlns:cx7="http://schemas.microsoft.com/office/drawing/2016/5/13/chartex" xmlns:cx8="http://schemas.microsoft.com/office/drawing/2016/5/14/chartex" xmlns:mc="http://schemas.openxmlformats.org/markup-compatibility/2006" xmlns:aink="http://schemas.microsoft.com/office/drawing/2016/ink" xmlns:am3d="http://schemas.microsoft.com/office/drawing/2017/model3d" xmlns:o="urn:schemas-microsoft-com:office:office" xmlns:oel="http://schemas.microsoft.com/office/2019/extlst" xmlns:r="http://schemas.openxmlformats.org/officeDocument/2006/relationships" xmlns:m="http://schemas.openxmlformats.org/officeDocument/2006/math" xmlns:v="urn:schemas-microsoft-com:vml" xmlns:wp14="http://schemas.microsoft.com/office/word/2010/wordprocessingDrawing" xmlns:wp="http://schemas.openxmlformats.org/drawingml/2006/wordprocessingDrawing" xmlns:w10="urn:schemas-microsoft-com:office:word" xmlns:w="http://schemas.openxmlformats.org/wordprocessingml/2006/main" xmlns:w14="http://schemas.microsoft.com/office/word/2010/wordml" xmlns:w15="http://schemas.microsoft.com/office/word/2012/wordml" xmlns:w16cex="http://schemas.microsoft.com/office/word/2018/wordml/cex" xmlns:w16cid="http://schemas.microsoft.com/office/word/2016/wordml/cid" xmlns:w16="http://schemas.microsoft.com/office/word/2018/wordml" xmlns:w16sdtdh="http://schemas.microsoft.com/office/word/2020/wordml/sdtdatahash" xmlns:w16se="http://schemas.microsoft.com/office/word/2015/wordml/symex" xmlns:wpg="http://schemas.microsoft.com/office/word/2010/wordprocessingGroup" xmlns:wpi="http://schemas.microsoft.com/office/word/2010/wordprocessingInk" xmlns:wne="http://schemas.microsoft.com/office/word/2006/wordml" xmlns:wps="http://schemas.microsoft.com/office/word/2010/wordprocessingShape" mc:Ignorable="w14 w15 w16se w16cid w16 w16cex w16sdtdh wp14">
   <w:endnote w:type="separator" w:id="-1">
     <w:p>
       <w:r>
@@ -560,7 +753,7 @@
 </file>
 
 <file path=word/footnotes.xml><?xml version="1.0" encoding="utf-8"?>
-<w:footnotes xmlns:wpc="http://schemas.microsoft.com/office/word/2010/wordprocessingCanvas" xmlns:cx="http://schemas.microsoft.com/office/drawing/2014/chartex" xmlns:cx1="http://schemas.microsoft.com/office/drawing/2015/9/8/chartex" xmlns:cx2="http://schemas.microsoft.com/office/drawing/2015/10/21/chartex" xmlns:cx3="http://schemas.microsoft.com/office/drawing/2016/5/9/chartex" xmlns:cx4="http://schemas.microsoft.com/office/drawing/2016/5/10/chartex" xmlns:cx5="http://schemas.microsoft.com/office/drawing/2016/5/11/chartex" xmlns:cx6="http://schemas.microsoft.com/office/drawing/2016/5/12/chartex" xmlns:cx7="http://schemas.microsoft.com/office/drawing/2016/5/13/chartex" xmlns:cx8="http://schemas.microsoft.com/office/drawing/2016/5/14/chartex" xmlns:mc="http://schemas.openxmlformats.org/markup-compatibility/2006" xmlns:aink="http://schemas.microsoft.com/office/drawing/2016/ink" xmlns:am3d="http://schemas.microsoft.com/office/drawing/2017/model3d" xmlns:o="urn:schemas-microsoft-com:office:office" xmlns:r="http://schemas.openxmlformats.org/officeDocument/2006/relationships" xmlns:m="http://schemas.openxmlformats.org/officeDocument/2006/math" xmlns:v="urn:schemas-microsoft-com:vml" xmlns:wp14="http://schemas.microsoft.com/office/word/2010/wordprocessingDrawing" xmlns:wp="http://schemas.openxmlformats.org/drawingml/2006/wordprocessingDrawing" xmlns:w10="urn:schemas-microsoft-com:office:word" xmlns:w="http://schemas.openxmlformats.org/wordprocessingml/2006/main" xmlns:w14="http://schemas.microsoft.com/office/word/2010/wordml" xmlns:w15="http://schemas.microsoft.com/office/word/2012/wordml" xmlns:w16cex="http://schemas.microsoft.com/office/word/2018/wordml/cex" xmlns:w16cid="http://schemas.microsoft.com/office/word/2016/wordml/cid" xmlns:w16="http://schemas.microsoft.com/office/word/2018/wordml" xmlns:w16sdtdh="http://schemas.microsoft.com/office/word/2020/wordml/sdtdatahash" xmlns:w16se="http://schemas.microsoft.com/office/word/2015/wordml/symex" xmlns:wpg="http://schemas.microsoft.com/office/word/2010/wordprocessingGroup" xmlns:wpi="http://schemas.microsoft.com/office/word/2010/wordprocessingInk" xmlns:wne="http://schemas.microsoft.com/office/word/2006/wordml" xmlns:wps="http://schemas.microsoft.com/office/word/2010/wordprocessingShape" mc:Ignorable="w14 w15 w16se w16cid w16 w16cex w16sdtdh wp14">
+<w:footnotes xmlns:wpc="http://schemas.microsoft.com/office/word/2010/wordprocessingCanvas" xmlns:cx="http://schemas.microsoft.com/office/drawing/2014/chartex" xmlns:cx1="http://schemas.microsoft.com/office/drawing/2015/9/8/chartex" xmlns:cx2="http://schemas.microsoft.com/office/drawing/2015/10/21/chartex" xmlns:cx3="http://schemas.microsoft.com/office/drawing/2016/5/9/chartex" xmlns:cx4="http://schemas.microsoft.com/office/drawing/2016/5/10/chartex" xmlns:cx5="http://schemas.microsoft.com/office/drawing/2016/5/11/chartex" xmlns:cx6="http://schemas.microsoft.com/office/drawing/2016/5/12/chartex" xmlns:cx7="http://schemas.microsoft.com/office/drawing/2016/5/13/chartex" xmlns:cx8="http://schemas.microsoft.com/office/drawing/2016/5/14/chartex" xmlns:mc="http://schemas.openxmlformats.org/markup-compatibility/2006" xmlns:aink="http://schemas.microsoft.com/office/drawing/2016/ink" xmlns:am3d="http://schemas.microsoft.com/office/drawing/2017/model3d" xmlns:o="urn:schemas-microsoft-com:office:office" xmlns:oel="http://schemas.microsoft.com/office/2019/extlst" xmlns:r="http://schemas.openxmlformats.org/officeDocument/2006/relationships" xmlns:m="http://schemas.openxmlformats.org/officeDocument/2006/math" xmlns:v="urn:schemas-microsoft-com:vml" xmlns:wp14="http://schemas.microsoft.com/office/word/2010/wordprocessingDrawing" xmlns:wp="http://schemas.openxmlformats.org/drawingml/2006/wordprocessingDrawing" xmlns:w10="urn:schemas-microsoft-com:office:word" xmlns:w="http://schemas.openxmlformats.org/wordprocessingml/2006/main" xmlns:w14="http://schemas.microsoft.com/office/word/2010/wordml" xmlns:w15="http://schemas.microsoft.com/office/word/2012/wordml" xmlns:w16cex="http://schemas.microsoft.com/office/word/2018/wordml/cex" xmlns:w16cid="http://schemas.microsoft.com/office/word/2016/wordml/cid" xmlns:w16="http://schemas.microsoft.com/office/word/2018/wordml" xmlns:w16sdtdh="http://schemas.microsoft.com/office/word/2020/wordml/sdtdatahash" xmlns:w16se="http://schemas.microsoft.com/office/word/2015/wordml/symex" xmlns:wpg="http://schemas.microsoft.com/office/word/2010/wordprocessingGroup" xmlns:wpi="http://schemas.microsoft.com/office/word/2010/wordprocessingInk" xmlns:wne="http://schemas.microsoft.com/office/word/2006/wordml" xmlns:wps="http://schemas.microsoft.com/office/word/2010/wordprocessingShape" mc:Ignorable="w14 w15 w16se w16cid w16 w16cex w16sdtdh wp14">
   <w:footnote w:type="separator" w:id="-1">
     <w:p>
       <w:r>
@@ -576,6 +769,126 @@
     </w:p>
   </w:footnote>
 </w:footnotes>
+</file>
+
+<file path=word/numbering.xml><?xml version="1.0" encoding="utf-8"?>
+<w:numbering xmlns:wpc="http://schemas.microsoft.com/office/word/2010/wordprocessingCanvas" xmlns:cx="http://schemas.microsoft.com/office/drawing/2014/chartex" xmlns:cx1="http://schemas.microsoft.com/office/drawing/2015/9/8/chartex" xmlns:cx2="http://schemas.microsoft.com/office/drawing/2015/10/21/chartex" xmlns:cx3="http://schemas.microsoft.com/office/drawing/2016/5/9/chartex" xmlns:cx4="http://schemas.microsoft.com/office/drawing/2016/5/10/chartex" xmlns:cx5="http://schemas.microsoft.com/office/drawing/2016/5/11/chartex" xmlns:cx6="http://schemas.microsoft.com/office/drawing/2016/5/12/chartex" xmlns:cx7="http://schemas.microsoft.com/office/drawing/2016/5/13/chartex" xmlns:cx8="http://schemas.microsoft.com/office/drawing/2016/5/14/chartex" xmlns:mc="http://schemas.openxmlformats.org/markup-compatibility/2006" xmlns:aink="http://schemas.microsoft.com/office/drawing/2016/ink" xmlns:am3d="http://schemas.microsoft.com/office/drawing/2017/model3d" xmlns:o="urn:schemas-microsoft-com:office:office" xmlns:oel="http://schemas.microsoft.com/office/2019/extlst" xmlns:r="http://schemas.openxmlformats.org/officeDocument/2006/relationships" xmlns:m="http://schemas.openxmlformats.org/officeDocument/2006/math" xmlns:v="urn:schemas-microsoft-com:vml" xmlns:wp14="http://schemas.microsoft.com/office/word/2010/wordprocessingDrawing" xmlns:wp="http://schemas.openxmlformats.org/drawingml/2006/wordprocessingDrawing" xmlns:w10="urn:schemas-microsoft-com:office:word" xmlns:w="http://schemas.openxmlformats.org/wordprocessingml/2006/main" xmlns:w14="http://schemas.microsoft.com/office/word/2010/wordml" xmlns:w15="http://schemas.microsoft.com/office/word/2012/wordml" xmlns:w16cex="http://schemas.microsoft.com/office/word/2018/wordml/cex" xmlns:w16cid="http://schemas.microsoft.com/office/word/2016/wordml/cid" xmlns:w16="http://schemas.microsoft.com/office/word/2018/wordml" xmlns:w16sdtdh="http://schemas.microsoft.com/office/word/2020/wordml/sdtdatahash" xmlns:w16se="http://schemas.microsoft.com/office/word/2015/wordml/symex" xmlns:wpg="http://schemas.microsoft.com/office/word/2010/wordprocessingGroup" xmlns:wpi="http://schemas.microsoft.com/office/word/2010/wordprocessingInk" xmlns:wne="http://schemas.microsoft.com/office/word/2006/wordml" xmlns:wps="http://schemas.microsoft.com/office/word/2010/wordprocessingShape" mc:Ignorable="w14 w15 w16se w16cid w16 w16cex w16sdtdh wp14">
+  <w:abstractNum w:abstractNumId="0" w15:restartNumberingAfterBreak="0">
+    <w:nsid w:val="1E432D02"/>
+    <w:multiLevelType w:val="hybridMultilevel"/>
+    <w:tmpl w:val="6A0E0F8E"/>
+    <w:lvl w:ilvl="0" w:tplc="A880C7F4">
+      <w:numFmt w:val="bullet"/>
+      <w:lvlText w:val="-"/>
+      <w:lvlJc w:val="left"/>
+      <w:pPr>
+        <w:ind w:left="720" w:hanging="360"/>
+      </w:pPr>
+      <w:rPr>
+        <w:rFonts w:ascii="Calibri" w:eastAsiaTheme="minorHAnsi" w:hAnsi="Calibri" w:cs="Calibri" w:hint="default"/>
+      </w:rPr>
+    </w:lvl>
+    <w:lvl w:ilvl="1" w:tplc="04100003" w:tentative="1">
+      <w:start w:val="1"/>
+      <w:numFmt w:val="bullet"/>
+      <w:lvlText w:val="o"/>
+      <w:lvlJc w:val="left"/>
+      <w:pPr>
+        <w:ind w:left="1440" w:hanging="360"/>
+      </w:pPr>
+      <w:rPr>
+        <w:rFonts w:ascii="Courier New" w:hAnsi="Courier New" w:cs="Courier New" w:hint="default"/>
+      </w:rPr>
+    </w:lvl>
+    <w:lvl w:ilvl="2" w:tplc="04100005" w:tentative="1">
+      <w:start w:val="1"/>
+      <w:numFmt w:val="bullet"/>
+      <w:lvlText w:val=""/>
+      <w:lvlJc w:val="left"/>
+      <w:pPr>
+        <w:ind w:left="2160" w:hanging="360"/>
+      </w:pPr>
+      <w:rPr>
+        <w:rFonts w:ascii="Wingdings" w:hAnsi="Wingdings" w:hint="default"/>
+      </w:rPr>
+    </w:lvl>
+    <w:lvl w:ilvl="3" w:tplc="04100001" w:tentative="1">
+      <w:start w:val="1"/>
+      <w:numFmt w:val="bullet"/>
+      <w:lvlText w:val=""/>
+      <w:lvlJc w:val="left"/>
+      <w:pPr>
+        <w:ind w:left="2880" w:hanging="360"/>
+      </w:pPr>
+      <w:rPr>
+        <w:rFonts w:ascii="Symbol" w:hAnsi="Symbol" w:hint="default"/>
+      </w:rPr>
+    </w:lvl>
+    <w:lvl w:ilvl="4" w:tplc="04100003" w:tentative="1">
+      <w:start w:val="1"/>
+      <w:numFmt w:val="bullet"/>
+      <w:lvlText w:val="o"/>
+      <w:lvlJc w:val="left"/>
+      <w:pPr>
+        <w:ind w:left="3600" w:hanging="360"/>
+      </w:pPr>
+      <w:rPr>
+        <w:rFonts w:ascii="Courier New" w:hAnsi="Courier New" w:cs="Courier New" w:hint="default"/>
+      </w:rPr>
+    </w:lvl>
+    <w:lvl w:ilvl="5" w:tplc="04100005" w:tentative="1">
+      <w:start w:val="1"/>
+      <w:numFmt w:val="bullet"/>
+      <w:lvlText w:val=""/>
+      <w:lvlJc w:val="left"/>
+      <w:pPr>
+        <w:ind w:left="4320" w:hanging="360"/>
+      </w:pPr>
+      <w:rPr>
+        <w:rFonts w:ascii="Wingdings" w:hAnsi="Wingdings" w:hint="default"/>
+      </w:rPr>
+    </w:lvl>
+    <w:lvl w:ilvl="6" w:tplc="04100001" w:tentative="1">
+      <w:start w:val="1"/>
+      <w:numFmt w:val="bullet"/>
+      <w:lvlText w:val=""/>
+      <w:lvlJc w:val="left"/>
+      <w:pPr>
+        <w:ind w:left="5040" w:hanging="360"/>
+      </w:pPr>
+      <w:rPr>
+        <w:rFonts w:ascii="Symbol" w:hAnsi="Symbol" w:hint="default"/>
+      </w:rPr>
+    </w:lvl>
+    <w:lvl w:ilvl="7" w:tplc="04100003" w:tentative="1">
+      <w:start w:val="1"/>
+      <w:numFmt w:val="bullet"/>
+      <w:lvlText w:val="o"/>
+      <w:lvlJc w:val="left"/>
+      <w:pPr>
+        <w:ind w:left="5760" w:hanging="360"/>
+      </w:pPr>
+      <w:rPr>
+        <w:rFonts w:ascii="Courier New" w:hAnsi="Courier New" w:cs="Courier New" w:hint="default"/>
+      </w:rPr>
+    </w:lvl>
+    <w:lvl w:ilvl="8" w:tplc="04100005" w:tentative="1">
+      <w:start w:val="1"/>
+      <w:numFmt w:val="bullet"/>
+      <w:lvlText w:val=""/>
+      <w:lvlJc w:val="left"/>
+      <w:pPr>
+        <w:ind w:left="6480" w:hanging="360"/>
+      </w:pPr>
+      <w:rPr>
+        <w:rFonts w:ascii="Wingdings" w:hAnsi="Wingdings" w:hint="default"/>
+      </w:rPr>
+    </w:lvl>
+  </w:abstractNum>
+  <w:num w:numId="1" w16cid:durableId="1261834369">
+    <w:abstractNumId w:val="0"/>
+  </w:num>
+</w:numbering>
 </file>
 
 <file path=word/styles.xml><?xml version="1.0" encoding="utf-8"?>
@@ -1056,6 +1369,17 @@
       <w:lang w:eastAsia="it-IT"/>
     </w:rPr>
   </w:style>
+  <w:style w:type="paragraph" w:styleId="Paragrafoelenco">
+    <w:name w:val="List Paragraph"/>
+    <w:basedOn w:val="Normale"/>
+    <w:uiPriority w:val="34"/>
+    <w:qFormat/>
+    <w:rsid w:val="003524A5"/>
+    <w:pPr>
+      <w:ind w:left="720"/>
+      <w:contextualSpacing/>
+    </w:pPr>
+  </w:style>
 </w:styles>
 </file>
 

</xml_diff>